<commit_message>
demos zu try catch
</commit_message>
<xml_diff>
--- a/woche_9_10/oop_grundlagen_ps.docx
+++ b/woche_9_10/oop_grundlagen_ps.docx
@@ -35860,27 +35860,9 @@
                             <w:r>
                               <w:t xml:space="preserve">Aggregation und </w:t>
                             </w:r>
-                            <w:proofErr w:type="spellStart"/>
                             <w:r>
-                              <w:t>Komposition</w:t>
+                              <w:t>Komposition im Vergleich</w:t>
                             </w:r>
-                            <w:proofErr w:type="spellEnd"/>
-                            <w:r>
-                              <w:t xml:space="preserve"> </w:t>
-                            </w:r>
-                            <w:proofErr w:type="spellStart"/>
-                            <w:r>
-                              <w:t>im</w:t>
-                            </w:r>
-                            <w:proofErr w:type="spellEnd"/>
-                            <w:r>
-                              <w:t xml:space="preserve"> </w:t>
-                            </w:r>
-                            <w:proofErr w:type="spellStart"/>
-                            <w:r>
-                              <w:t>Vergleich</w:t>
-                            </w:r>
-                            <w:proofErr w:type="spellEnd"/>
                           </w:p>
                         </w:txbxContent>
                       </wps:txbx>
@@ -35958,27 +35940,9 @@
                       <w:r>
                         <w:t xml:space="preserve">Aggregation und </w:t>
                       </w:r>
-                      <w:proofErr w:type="spellStart"/>
                       <w:r>
-                        <w:t>Komposition</w:t>
+                        <w:t>Komposition im Vergleich</w:t>
                       </w:r>
-                      <w:proofErr w:type="spellEnd"/>
-                      <w:r>
-                        <w:t xml:space="preserve"> </w:t>
-                      </w:r>
-                      <w:proofErr w:type="spellStart"/>
-                      <w:r>
-                        <w:t>im</w:t>
-                      </w:r>
-                      <w:proofErr w:type="spellEnd"/>
-                      <w:r>
-                        <w:t xml:space="preserve"> </w:t>
-                      </w:r>
-                      <w:proofErr w:type="spellStart"/>
-                      <w:r>
-                        <w:t>Vergleich</w:t>
-                      </w:r>
-                      <w:proofErr w:type="spellEnd"/>
                     </w:p>
                   </w:txbxContent>
                 </v:textbox>
@@ -36106,21 +36070,7 @@
             <w:rStyle w:val="Hyperlink"/>
             <w:lang w:val="de-DE"/>
           </w:rPr>
-          <w:t>https://powershelle</w:t>
-        </w:r>
-        <w:r>
-          <w:rPr>
-            <w:rStyle w:val="Hyperlink"/>
-            <w:lang w:val="de-DE"/>
-          </w:rPr>
-          <w:t>x</w:t>
-        </w:r>
-        <w:r>
-          <w:rPr>
-            <w:rStyle w:val="Hyperlink"/>
-            <w:lang w:val="de-DE"/>
-          </w:rPr>
-          <w:t>plained.com/2017-04-10-Powershell-exceptions-everything-you-ever-wanted-to-know/</w:t>
+          <w:t>https://powershellexplained.com/2017-04-10-Powershell-exceptions-everything-you-ever-wanted-to-know/</w:t>
         </w:r>
       </w:hyperlink>
     </w:p>
@@ -40594,15 +40544,7 @@
         <w:t>Try </w:t>
       </w:r>
       <w:r>
-        <w:t xml:space="preserve">                                 </w:t>
-      </w:r>
-      <w:proofErr w:type="spellStart"/>
-      <w:r>
-        <w:t>Try</w:t>
-      </w:r>
-      <w:proofErr w:type="spellEnd"/>
-      <w:r>
-        <w:t xml:space="preserve"> Schlüsselwort</w:t>
+        <w:t>                                 Try Schlüsselwort</w:t>
       </w:r>
     </w:p>
     <w:p>
@@ -42858,21 +42800,31 @@
         <w:rPr>
           <w:lang w:val="de-DE"/>
         </w:rPr>
-        <w:t xml:space="preserve">Schreiben Sie eine Funktion, die als Parameter eine URL-Ressource erhält. Diese Ressource soll dann heruntergeladen und </w:t>
-      </w:r>
-      <w:proofErr w:type="spellStart"/>
-      <w:r>
-        <w:rPr>
-          <w:lang w:val="de-DE"/>
-        </w:rPr>
-        <w:t>gepsiechert</w:t>
-      </w:r>
-      <w:proofErr w:type="spellEnd"/>
-      <w:r>
-        <w:rPr>
-          <w:lang w:val="de-DE"/>
-        </w:rPr>
-        <w:t xml:space="preserve"> </w:t>
+        <w:t>Schreiben Sie eine Funktion, die als Parameter eine URL-Ressource erhält. Diese Ressource soll dann heruntergeladen und ge</w:t>
+      </w:r>
+      <w:r>
+        <w:rPr>
+          <w:lang w:val="de-DE"/>
+        </w:rPr>
+        <w:t>s</w:t>
+      </w:r>
+      <w:r>
+        <w:rPr>
+          <w:lang w:val="de-DE"/>
+        </w:rPr>
+        <w:t>p</w:t>
+      </w:r>
+      <w:r>
+        <w:rPr>
+          <w:lang w:val="de-DE"/>
+        </w:rPr>
+        <w:t>ei</w:t>
+      </w:r>
+      <w:r>
+        <w:rPr>
+          <w:lang w:val="de-DE"/>
+        </w:rPr>
+        <w:t xml:space="preserve">chert </w:t>
       </w:r>
       <w:proofErr w:type="spellStart"/>
       <w:r>
@@ -43380,6 +43332,7 @@
         </w:rPr>
         <w:t xml:space="preserve"> </w:t>
       </w:r>
+      <w:bookmarkStart w:id="26" w:name="_GoBack"/>
       <w:proofErr w:type="spellStart"/>
       <w:r>
         <w:rPr>
@@ -43388,7 +43341,17 @@
           <w:sz w:val="18"/>
           <w:szCs w:val="18"/>
         </w:rPr>
-        <w:t>RemoteServer</w:t>
+        <w:t>RemoteServe</w:t>
+      </w:r>
+      <w:bookmarkEnd w:id="26"/>
+      <w:r>
+        <w:rPr>
+          <w:rStyle w:val="HTMLCode"/>
+          <w:rFonts w:eastAsia="Bitstream Vera Sans"/>
+          <w:sz w:val="18"/>
+          <w:szCs w:val="18"/>
+        </w:rPr>
+        <w:t>r</w:t>
       </w:r>
       <w:proofErr w:type="spellEnd"/>
       <w:r>
@@ -44077,8 +44040,6 @@
         </w:rPr>
         <w:t>5</w:t>
       </w:r>
-      <w:bookmarkStart w:id="26" w:name="_GoBack"/>
-      <w:bookmarkEnd w:id="26"/>
       <w:r>
         <w:rPr>
           <w:lang w:val="de-DE"/>

</xml_diff>